<commit_message>
Added Table 4.6 The CLAIMS of DevOps models
</commit_message>
<xml_diff>
--- a/Table 4.6 The CLAIMS of DevOps models.docx
+++ b/Table 4.6 The CLAIMS of DevOps models.docx
@@ -2,6 +2,45 @@
 <file path=word/document.xml><?xml version="1.0" encoding="utf-8"?>
 <w:document xmlns:wpc="http://schemas.microsoft.com/office/word/2010/wordprocessingCanvas" xmlns:cx="http://schemas.microsoft.com/office/drawing/2014/chartex" xmlns:cx1="http://schemas.microsoft.com/office/drawing/2015/9/8/chartex" xmlns:cx2="http://schemas.microsoft.com/office/drawing/2015/10/21/chartex" xmlns:cx3="http://schemas.microsoft.com/office/drawing/2016/5/9/chartex" xmlns:cx4="http://schemas.microsoft.com/office/drawing/2016/5/10/chartex" xmlns:cx5="http://schemas.microsoft.com/office/drawing/2016/5/11/chartex" xmlns:cx6="http://schemas.microsoft.com/office/drawing/2016/5/12/chartex" xmlns:cx7="http://schemas.microsoft.com/office/drawing/2016/5/13/chartex" xmlns:cx8="http://schemas.microsoft.com/office/drawing/2016/5/14/chartex" xmlns:mc="http://schemas.openxmlformats.org/markup-compatibility/2006" xmlns:aink="http://schemas.microsoft.com/office/drawing/2016/ink" xmlns:am3d="http://schemas.microsoft.com/office/drawing/2017/model3d" xmlns:o="urn:schemas-microsoft-com:office:office" xmlns:oel="http://schemas.microsoft.com/office/2019/extlst" xmlns:r="http://schemas.openxmlformats.org/officeDocument/2006/relationships" xmlns:m="http://schemas.openxmlformats.org/officeDocument/2006/math" xmlns:v="urn:schemas-microsoft-com:vml" xmlns:wp14="http://schemas.microsoft.com/office/word/2010/wordprocessingDrawing" xmlns:wp="http://schemas.openxmlformats.org/drawingml/2006/wordprocessingDrawing" xmlns:w10="urn:schemas-microsoft-com:office:word" xmlns:w="http://schemas.openxmlformats.org/wordprocessingml/2006/main" xmlns:w14="http://schemas.microsoft.com/office/word/2010/wordml" xmlns:w15="http://schemas.microsoft.com/office/word/2012/wordml" xmlns:w16cex="http://schemas.microsoft.com/office/word/2018/wordml/cex" xmlns:w16cid="http://schemas.microsoft.com/office/word/2016/wordml/cid" xmlns:w16="http://schemas.microsoft.com/office/word/2018/wordml" xmlns:w16sdtdh="http://schemas.microsoft.com/office/word/2020/wordml/sdtdatahash" xmlns:w16se="http://schemas.microsoft.com/office/word/2015/wordml/symex" xmlns:wpg="http://schemas.microsoft.com/office/word/2010/wordprocessingGroup" xmlns:wpi="http://schemas.microsoft.com/office/word/2010/wordprocessingInk" xmlns:wne="http://schemas.microsoft.com/office/word/2006/wordml" xmlns:wps="http://schemas.microsoft.com/office/word/2010/wordprocessingShape" mc:Ignorable="w14 w15 w16se w16cid w16 w16cex w16sdtdh wp14">
   <w:body>
+    <w:p>
+      <w:pPr>
+        <w:rPr>
+          <w:rFonts w:ascii="Arial" w:hAnsi="Arial" w:cs="Arial"/>
+          <w:bCs/>
+          <w:sz w:val="20"/>
+          <w:szCs w:val="20"/>
+          <w:lang w:val="en-GB"/>
+        </w:rPr>
+      </w:pPr>
+      <w:bookmarkStart w:id="0" w:name="_Hlk149281702"/>
+      <w:r>
+        <w:rPr>
+          <w:rFonts w:ascii="Arial" w:hAnsi="Arial" w:cs="Arial"/>
+          <w:sz w:val="20"/>
+          <w:szCs w:val="20"/>
+          <w:lang w:val="en-GB"/>
+        </w:rPr>
+        <w:t xml:space="preserve">Table 4.6 </w:t>
+      </w:r>
+      <w:r>
+        <w:rPr>
+          <w:rFonts w:ascii="Arial" w:hAnsi="Arial" w:cs="Arial"/>
+          <w:bCs/>
+          <w:sz w:val="20"/>
+          <w:szCs w:val="20"/>
+          <w:lang w:val="en-GB"/>
+        </w:rPr>
+        <w:t>The CLAIMS of DevOps models</w:t>
+      </w:r>
+      <w:bookmarkEnd w:id="0"/>
+    </w:p>
+    <w:p>
+      <w:pPr>
+        <w:rPr>
+          <w:lang w:val="en-GB"/>
+        </w:rPr>
+      </w:pPr>
+    </w:p>
     <w:tbl>
       <w:tblPr>
         <w:tblW w:w="0" w:type="auto"/>
@@ -648,38 +687,42 @@
                 <w:szCs w:val="20"/>
                 <w:lang w:val="en-GB"/>
               </w:rPr>
-              <w:t>framework is adopted because it enforces best practices for maintainable code, provide structure consistency for better teamwork. They are usually well tested, which give you a foundation well suited for DevOps adoption:</w:t>
-            </w:r>
-          </w:p>
-          <w:p>
-            <w:pPr>
-              <w:spacing w:after="200"/>
-              <w:jc w:val="both"/>
-              <w:rPr>
-                <w:rFonts w:ascii="Arial" w:hAnsi="Arial" w:cs="Arial"/>
-                <w:sz w:val="20"/>
-                <w:szCs w:val="20"/>
-                <w:lang w:val="en-GB"/>
-              </w:rPr>
-            </w:pPr>
-            <w:r>
-              <w:rPr>
-                <w:rFonts w:ascii="Arial" w:hAnsi="Arial" w:cs="Arial"/>
-                <w:sz w:val="20"/>
-                <w:szCs w:val="20"/>
-                <w:lang w:val="en-GB"/>
-              </w:rPr>
-              <w:t xml:space="preserve">Additionally, they frequently include libraries and ready-to-use components for typical tasks, which will almost always </w:t>
-            </w:r>
-            <w:r>
-              <w:rPr>
-                <w:rFonts w:ascii="Arial" w:hAnsi="Arial" w:cs="Arial"/>
+              <w:t xml:space="preserve">framework is adopted because it enforces best practices for maintainable code, provide structure consistency for better teamwork. They are </w:t>
+            </w:r>
+            <w:r>
+              <w:rPr>
+                <w:rFonts w:ascii="Arial" w:hAnsi="Arial" w:cs="Arial"/>
+                <w:b/>
+                <w:bCs/>
+                <w:i/>
+                <w:iCs/>
                 <w:sz w:val="20"/>
                 <w:szCs w:val="20"/>
                 <w:lang w:val="en-GB"/>
               </w:rPr>
               <w:lastRenderedPageBreak/>
-              <w:t xml:space="preserve">make you more productive. Beside all the benefits, there could be some drawbacks. </w:t>
+              <w:t>usually well tested, which give you a foundation well suited for DevOps adoption:</w:t>
+            </w:r>
+          </w:p>
+          <w:p>
+            <w:pPr>
+              <w:spacing w:after="200"/>
+              <w:jc w:val="both"/>
+              <w:rPr>
+                <w:rFonts w:ascii="Arial" w:hAnsi="Arial" w:cs="Arial"/>
+                <w:sz w:val="20"/>
+                <w:szCs w:val="20"/>
+                <w:lang w:val="en-GB"/>
+              </w:rPr>
+            </w:pPr>
+            <w:r>
+              <w:rPr>
+                <w:rFonts w:ascii="Arial" w:hAnsi="Arial" w:cs="Arial"/>
+                <w:sz w:val="20"/>
+                <w:szCs w:val="20"/>
+                <w:lang w:val="en-GB"/>
+              </w:rPr>
+              <w:t xml:space="preserve">Additionally, they frequently include libraries and ready-to-use components for typical tasks, which will almost always make you more productive. Beside all the benefits, there could be some drawbacks. </w:t>
             </w:r>
           </w:p>
           <w:p>
@@ -1082,28 +1125,7 @@
                 <w:szCs w:val="20"/>
                 <w:lang w:val="en-GB"/>
               </w:rPr>
-              <w:t xml:space="preserve"> despite being primarily an Agile framework. “Our organization is somewhat large so SAFE offers extensions for DevOps that provide guidance on integrating development and operations practices at scale. It enables our large organizations to implement DevOps principles while maintaining alignment across multiple teams and projects”.</w:t>
-            </w:r>
-          </w:p>
-          <w:p>
-            <w:pPr>
-              <w:spacing w:after="200"/>
-              <w:jc w:val="both"/>
-              <w:rPr>
-                <w:rFonts w:ascii="Arial" w:hAnsi="Arial" w:cs="Arial"/>
-                <w:sz w:val="20"/>
-                <w:szCs w:val="20"/>
-                <w:lang w:val="en-GB"/>
-              </w:rPr>
-            </w:pPr>
-            <w:r>
-              <w:rPr>
-                <w:rFonts w:ascii="Arial" w:hAnsi="Arial" w:cs="Arial"/>
-                <w:sz w:val="20"/>
-                <w:szCs w:val="20"/>
-                <w:lang w:val="en-GB"/>
-              </w:rPr>
-              <w:t xml:space="preserve">All Respondents. The DevOps performance within an organization is measured and evaluated using the </w:t>
+              <w:t xml:space="preserve"> despite being primarily an Agile framework. “Our organization is somewhat large so SAFE offers extensions for DevOps that provide guidance on integrating development and operations practices at scale. It enables our large organizations to implement DevOps </w:t>
             </w:r>
             <w:r>
               <w:rPr>
@@ -1113,7 +1135,28 @@
                 <w:lang w:val="en-GB"/>
               </w:rPr>
               <w:lastRenderedPageBreak/>
-              <w:t>research-based approach called</w:t>
+              <w:t>principles while maintaining alignment across multiple teams and projects”.</w:t>
+            </w:r>
+          </w:p>
+          <w:p>
+            <w:pPr>
+              <w:spacing w:after="200"/>
+              <w:jc w:val="both"/>
+              <w:rPr>
+                <w:rFonts w:ascii="Arial" w:hAnsi="Arial" w:cs="Arial"/>
+                <w:sz w:val="20"/>
+                <w:szCs w:val="20"/>
+                <w:lang w:val="en-GB"/>
+              </w:rPr>
+            </w:pPr>
+            <w:r>
+              <w:rPr>
+                <w:rFonts w:ascii="Arial" w:hAnsi="Arial" w:cs="Arial"/>
+                <w:sz w:val="20"/>
+                <w:szCs w:val="20"/>
+                <w:lang w:val="en-GB"/>
+              </w:rPr>
+              <w:t>All Respondents. The DevOps performance within an organization is measured and evaluated using the research-based approach called</w:t>
             </w:r>
             <w:r>
               <w:rPr>
@@ -1230,6 +1273,13 @@
         </w:tc>
       </w:tr>
     </w:tbl>
+    <w:p>
+      <w:pPr>
+        <w:rPr>
+          <w:lang w:val="en-GB"/>
+        </w:rPr>
+      </w:pPr>
+    </w:p>
     <w:p>
       <w:pPr>
         <w:rPr>

</xml_diff>